<commit_message>
meeting minutes updates from yuki ad edward
</commit_message>
<xml_diff>
--- a/meeting-minutes/Sprint 3/daily-standup-day2.docx
+++ b/meeting-minutes/Sprint 3/daily-standup-day2.docx
@@ -1,6 +1,6 @@
 
 <file path=word/document.xml><?xml version="1.0" encoding="utf-8"?>
-<w:document xmlns:wpc="http://schemas.microsoft.com/office/word/2010/wordprocessingCanvas" xmlns:cx="http://schemas.microsoft.com/office/drawing/2014/chartex" xmlns:cx1="http://schemas.microsoft.com/office/drawing/2015/9/8/chartex" xmlns:cx2="http://schemas.microsoft.com/office/drawing/2015/10/21/chartex" xmlns:cx3="http://schemas.microsoft.com/office/drawing/2016/5/9/chartex" xmlns:cx4="http://schemas.microsoft.com/office/drawing/2016/5/10/chartex" xmlns:cx5="http://schemas.microsoft.com/office/drawing/2016/5/11/chartex" xmlns:cx6="http://schemas.microsoft.com/office/drawing/2016/5/12/chartex" xmlns:cx7="http://schemas.microsoft.com/office/drawing/2016/5/13/chartex" xmlns:cx8="http://schemas.microsoft.com/office/drawing/2016/5/14/chartex" xmlns:mc="http://schemas.openxmlformats.org/markup-compatibility/2006" xmlns:aink="http://schemas.microsoft.com/office/drawing/2016/ink" xmlns:am3d="http://schemas.microsoft.com/office/drawing/2017/model3d" xmlns:o="urn:schemas-microsoft-com:office:office" xmlns:r="http://schemas.openxmlformats.org/officeDocument/2006/relationships" xmlns:m="http://schemas.openxmlformats.org/officeDocument/2006/math" xmlns:v="urn:schemas-microsoft-com:vml" xmlns:wp14="http://schemas.microsoft.com/office/word/2010/wordprocessingDrawing" xmlns:wp="http://schemas.openxmlformats.org/drawingml/2006/wordprocessingDrawing" xmlns:w10="urn:schemas-microsoft-com:office:word" xmlns:w="http://schemas.openxmlformats.org/wordprocessingml/2006/main" xmlns:w14="http://schemas.microsoft.com/office/word/2010/wordml" xmlns:w15="http://schemas.microsoft.com/office/word/2012/wordml" xmlns:w16cex="http://schemas.microsoft.com/office/word/2018/wordml/cex" xmlns:w16cid="http://schemas.microsoft.com/office/word/2016/wordml/cid" xmlns:w16="http://schemas.microsoft.com/office/word/2018/wordml" xmlns:w16sdtdh="http://schemas.microsoft.com/office/word/2020/wordml/sdtdatahash" xmlns:w16se="http://schemas.microsoft.com/office/word/2015/wordml/symex" xmlns:wpg="http://schemas.microsoft.com/office/word/2010/wordprocessingGroup" xmlns:wpi="http://schemas.microsoft.com/office/word/2010/wordprocessingInk" xmlns:wne="http://schemas.microsoft.com/office/word/2006/wordml" xmlns:wps="http://schemas.microsoft.com/office/word/2010/wordprocessingShape" mc:Ignorable="w14 w15 w16se w16cid w16 w16cex w16sdtdh wp14">
+<w:document xmlns:wpc="http://schemas.microsoft.com/office/word/2010/wordprocessingCanvas" xmlns:cx="http://schemas.microsoft.com/office/drawing/2014/chartex" xmlns:cx1="http://schemas.microsoft.com/office/drawing/2015/9/8/chartex" xmlns:cx2="http://schemas.microsoft.com/office/drawing/2015/10/21/chartex" xmlns:cx3="http://schemas.microsoft.com/office/drawing/2016/5/9/chartex" xmlns:cx4="http://schemas.microsoft.com/office/drawing/2016/5/10/chartex" xmlns:cx5="http://schemas.microsoft.com/office/drawing/2016/5/11/chartex" xmlns:cx6="http://schemas.microsoft.com/office/drawing/2016/5/12/chartex" xmlns:cx7="http://schemas.microsoft.com/office/drawing/2016/5/13/chartex" xmlns:cx8="http://schemas.microsoft.com/office/drawing/2016/5/14/chartex" xmlns:mc="http://schemas.openxmlformats.org/markup-compatibility/2006" xmlns:aink="http://schemas.microsoft.com/office/drawing/2016/ink" xmlns:am3d="http://schemas.microsoft.com/office/drawing/2017/model3d" xmlns:o="urn:schemas-microsoft-com:office:office" xmlns:oel="http://schemas.microsoft.com/office/2019/extlst" xmlns:r="http://schemas.openxmlformats.org/officeDocument/2006/relationships" xmlns:m="http://schemas.openxmlformats.org/officeDocument/2006/math" xmlns:v="urn:schemas-microsoft-com:vml" xmlns:wp14="http://schemas.microsoft.com/office/word/2010/wordprocessingDrawing" xmlns:wp="http://schemas.openxmlformats.org/drawingml/2006/wordprocessingDrawing" xmlns:w10="urn:schemas-microsoft-com:office:word" xmlns:w="http://schemas.openxmlformats.org/wordprocessingml/2006/main" xmlns:w14="http://schemas.microsoft.com/office/word/2010/wordml" xmlns:w15="http://schemas.microsoft.com/office/word/2012/wordml" xmlns:w16cex="http://schemas.microsoft.com/office/word/2018/wordml/cex" xmlns:w16cid="http://schemas.microsoft.com/office/word/2016/wordml/cid" xmlns:w16="http://schemas.microsoft.com/office/word/2018/wordml" xmlns:w16sdtdh="http://schemas.microsoft.com/office/word/2020/wordml/sdtdatahash" xmlns:w16se="http://schemas.microsoft.com/office/word/2015/wordml/symex" xmlns:wpg="http://schemas.microsoft.com/office/word/2010/wordprocessingGroup" xmlns:wpi="http://schemas.microsoft.com/office/word/2010/wordprocessingInk" xmlns:wne="http://schemas.microsoft.com/office/word/2006/wordml" xmlns:wps="http://schemas.microsoft.com/office/word/2010/wordprocessingShape" mc:Ignorable="w14 w15 w16se w16cid w16 w16cex w16sdtdh wp14">
   <w:body>
     <w:p>
       <w:pPr>
@@ -342,6 +342,12 @@
                 <w:lang w:val="en-CA"/>
               </w:rPr>
             </w:pPr>
+            <w:r>
+              <w:rPr>
+                <w:lang w:val="en-CA"/>
+              </w:rPr>
+              <w:t xml:space="preserve">The object eraser for path and shape, adjust the eraser to be able to erase shapes with the new drag and resize function. </w:t>
+            </w:r>
           </w:p>
         </w:tc>
         <w:tc>
@@ -361,7 +367,11 @@
               <w:right w:w="80" w:type="dxa"/>
             </w:tcMar>
           </w:tcPr>
-          <w:p/>
+          <w:p>
+            <w:r>
+              <w:t xml:space="preserve">Auto-sync function when a file is being opened by different users. </w:t>
+            </w:r>
+          </w:p>
         </w:tc>
         <w:tc>
           <w:tcPr>
@@ -380,7 +390,27 @@
               <w:right w:w="80" w:type="dxa"/>
             </w:tcMar>
           </w:tcPr>
-          <w:p/>
+          <w:p>
+            <w:r>
+              <w:t xml:space="preserve">How to achieve auto-sync (POST/PUT request or store &amp; retrieve from a </w:t>
+            </w:r>
+            <w:proofErr w:type="spellStart"/>
+            <w:r>
+              <w:t>json</w:t>
+            </w:r>
+            <w:proofErr w:type="spellEnd"/>
+            <w:r>
+              <w:t xml:space="preserve"> file associated with each </w:t>
+            </w:r>
+            <w:proofErr w:type="spellStart"/>
+            <w:r>
+              <w:t>fileId</w:t>
+            </w:r>
+            <w:proofErr w:type="spellEnd"/>
+            <w:r>
+              <w:t>)</w:t>
+            </w:r>
+          </w:p>
         </w:tc>
       </w:tr>
       <w:tr>
@@ -475,15 +505,7 @@
           </w:tcPr>
           <w:p>
             <w:r>
-              <w:t xml:space="preserve">Shape </w:t>
-            </w:r>
-            <w:proofErr w:type="gramStart"/>
-            <w:r>
-              <w:t>change</w:t>
-            </w:r>
-            <w:proofErr w:type="gramEnd"/>
-            <w:r>
-              <w:t xml:space="preserve"> colors/border</w:t>
+              <w:t>Shape change colors/border</w:t>
             </w:r>
           </w:p>
         </w:tc>
@@ -628,7 +650,26 @@
               <w:right w:w="80" w:type="dxa"/>
             </w:tcMar>
           </w:tcPr>
-          <w:p/>
+          <w:p>
+            <w:pPr>
+              <w:rPr>
+                <w:lang w:val="en-CA"/>
+              </w:rPr>
+            </w:pPr>
+            <w:r>
+              <w:rPr>
+                <w:rFonts w:hint="eastAsia"/>
+                <w:lang w:eastAsia="zh-CN"/>
+              </w:rPr>
+              <w:t>New</w:t>
+            </w:r>
+            <w:r>
+              <w:rPr>
+                <w:lang w:val="en-CA" w:eastAsia="zh-CN"/>
+              </w:rPr>
+              <w:t xml:space="preserve"> Textbox design, styling, resizing</w:t>
+            </w:r>
+          </w:p>
         </w:tc>
         <w:tc>
           <w:tcPr>
@@ -653,6 +694,26 @@
                 <w:lang w:val="en-CA"/>
               </w:rPr>
             </w:pPr>
+            <w:r>
+              <w:rPr>
+                <w:lang w:val="en-CA"/>
+              </w:rPr>
+              <w:t xml:space="preserve">Delete </w:t>
+            </w:r>
+            <w:proofErr w:type="spellStart"/>
+            <w:r>
+              <w:rPr>
+                <w:lang w:val="en-CA"/>
+              </w:rPr>
+              <w:t>TextBox</w:t>
+            </w:r>
+            <w:proofErr w:type="spellEnd"/>
+            <w:r>
+              <w:rPr>
+                <w:lang w:val="en-CA"/>
+              </w:rPr>
+              <w:t xml:space="preserve"> and remote DB</w:t>
+            </w:r>
           </w:p>
         </w:tc>
         <w:tc>
@@ -672,7 +733,11 @@
               <w:right w:w="80" w:type="dxa"/>
             </w:tcMar>
           </w:tcPr>
-          <w:p/>
+          <w:p>
+            <w:r>
+              <w:t>Setting Up AWS</w:t>
+            </w:r>
+          </w:p>
         </w:tc>
       </w:tr>
     </w:tbl>
@@ -795,7 +860,7 @@
 </file>
 
 <file path=word/endnotes.xml><?xml version="1.0" encoding="utf-8"?>
-<w:endnotes xmlns:wpc="http://schemas.microsoft.com/office/word/2010/wordprocessingCanvas" xmlns:cx="http://schemas.microsoft.com/office/drawing/2014/chartex" xmlns:cx1="http://schemas.microsoft.com/office/drawing/2015/9/8/chartex" xmlns:cx2="http://schemas.microsoft.com/office/drawing/2015/10/21/chartex" xmlns:cx3="http://schemas.microsoft.com/office/drawing/2016/5/9/chartex" xmlns:cx4="http://schemas.microsoft.com/office/drawing/2016/5/10/chartex" xmlns:cx5="http://schemas.microsoft.com/office/drawing/2016/5/11/chartex" xmlns:cx6="http://schemas.microsoft.com/office/drawing/2016/5/12/chartex" xmlns:cx7="http://schemas.microsoft.com/office/drawing/2016/5/13/chartex" xmlns:cx8="http://schemas.microsoft.com/office/drawing/2016/5/14/chartex" xmlns:mc="http://schemas.openxmlformats.org/markup-compatibility/2006" xmlns:aink="http://schemas.microsoft.com/office/drawing/2016/ink" xmlns:am3d="http://schemas.microsoft.com/office/drawing/2017/model3d" xmlns:o="urn:schemas-microsoft-com:office:office" xmlns:r="http://schemas.openxmlformats.org/officeDocument/2006/relationships" xmlns:m="http://schemas.openxmlformats.org/officeDocument/2006/math" xmlns:v="urn:schemas-microsoft-com:vml" xmlns:wp14="http://schemas.microsoft.com/office/word/2010/wordprocessingDrawing" xmlns:wp="http://schemas.openxmlformats.org/drawingml/2006/wordprocessingDrawing" xmlns:w10="urn:schemas-microsoft-com:office:word" xmlns:w="http://schemas.openxmlformats.org/wordprocessingml/2006/main" xmlns:w14="http://schemas.microsoft.com/office/word/2010/wordml" xmlns:w15="http://schemas.microsoft.com/office/word/2012/wordml" xmlns:w16cex="http://schemas.microsoft.com/office/word/2018/wordml/cex" xmlns:w16cid="http://schemas.microsoft.com/office/word/2016/wordml/cid" xmlns:w16="http://schemas.microsoft.com/office/word/2018/wordml" xmlns:w16sdtdh="http://schemas.microsoft.com/office/word/2020/wordml/sdtdatahash" xmlns:w16se="http://schemas.microsoft.com/office/word/2015/wordml/symex" xmlns:wpg="http://schemas.microsoft.com/office/word/2010/wordprocessingGroup" xmlns:wpi="http://schemas.microsoft.com/office/word/2010/wordprocessingInk" xmlns:wne="http://schemas.microsoft.com/office/word/2006/wordml" xmlns:wps="http://schemas.microsoft.com/office/word/2010/wordprocessingShape" mc:Ignorable="w14 w15 w16se w16cid w16 w16cex w16sdtdh wp14">
+<w:endnotes xmlns:wpc="http://schemas.microsoft.com/office/word/2010/wordprocessingCanvas" xmlns:cx="http://schemas.microsoft.com/office/drawing/2014/chartex" xmlns:cx1="http://schemas.microsoft.com/office/drawing/2015/9/8/chartex" xmlns:cx2="http://schemas.microsoft.com/office/drawing/2015/10/21/chartex" xmlns:cx3="http://schemas.microsoft.com/office/drawing/2016/5/9/chartex" xmlns:cx4="http://schemas.microsoft.com/office/drawing/2016/5/10/chartex" xmlns:cx5="http://schemas.microsoft.com/office/drawing/2016/5/11/chartex" xmlns:cx6="http://schemas.microsoft.com/office/drawing/2016/5/12/chartex" xmlns:cx7="http://schemas.microsoft.com/office/drawing/2016/5/13/chartex" xmlns:cx8="http://schemas.microsoft.com/office/drawing/2016/5/14/chartex" xmlns:mc="http://schemas.openxmlformats.org/markup-compatibility/2006" xmlns:aink="http://schemas.microsoft.com/office/drawing/2016/ink" xmlns:am3d="http://schemas.microsoft.com/office/drawing/2017/model3d" xmlns:o="urn:schemas-microsoft-com:office:office" xmlns:oel="http://schemas.microsoft.com/office/2019/extlst" xmlns:r="http://schemas.openxmlformats.org/officeDocument/2006/relationships" xmlns:m="http://schemas.openxmlformats.org/officeDocument/2006/math" xmlns:v="urn:schemas-microsoft-com:vml" xmlns:wp14="http://schemas.microsoft.com/office/word/2010/wordprocessingDrawing" xmlns:wp="http://schemas.openxmlformats.org/drawingml/2006/wordprocessingDrawing" xmlns:w10="urn:schemas-microsoft-com:office:word" xmlns:w="http://schemas.openxmlformats.org/wordprocessingml/2006/main" xmlns:w14="http://schemas.microsoft.com/office/word/2010/wordml" xmlns:w15="http://schemas.microsoft.com/office/word/2012/wordml" xmlns:w16cex="http://schemas.microsoft.com/office/word/2018/wordml/cex" xmlns:w16cid="http://schemas.microsoft.com/office/word/2016/wordml/cid" xmlns:w16="http://schemas.microsoft.com/office/word/2018/wordml" xmlns:w16sdtdh="http://schemas.microsoft.com/office/word/2020/wordml/sdtdatahash" xmlns:w16se="http://schemas.microsoft.com/office/word/2015/wordml/symex" xmlns:wpg="http://schemas.microsoft.com/office/word/2010/wordprocessingGroup" xmlns:wpi="http://schemas.microsoft.com/office/word/2010/wordprocessingInk" xmlns:wne="http://schemas.microsoft.com/office/word/2006/wordml" xmlns:wps="http://schemas.microsoft.com/office/word/2010/wordprocessingShape" mc:Ignorable="w14 w15 w16se w16cid w16 w16cex w16sdtdh wp14">
   <w:endnote w:type="separator" w:id="-1">
     <w:p>
       <w:r>
@@ -814,13 +879,13 @@
 </file>
 
 <file path=word/footer1.xml><?xml version="1.0" encoding="utf-8"?>
-<w:ftr xmlns:wpc="http://schemas.microsoft.com/office/word/2010/wordprocessingCanvas" xmlns:cx="http://schemas.microsoft.com/office/drawing/2014/chartex" xmlns:cx1="http://schemas.microsoft.com/office/drawing/2015/9/8/chartex" xmlns:cx2="http://schemas.microsoft.com/office/drawing/2015/10/21/chartex" xmlns:cx3="http://schemas.microsoft.com/office/drawing/2016/5/9/chartex" xmlns:cx4="http://schemas.microsoft.com/office/drawing/2016/5/10/chartex" xmlns:cx5="http://schemas.microsoft.com/office/drawing/2016/5/11/chartex" xmlns:cx6="http://schemas.microsoft.com/office/drawing/2016/5/12/chartex" xmlns:cx7="http://schemas.microsoft.com/office/drawing/2016/5/13/chartex" xmlns:cx8="http://schemas.microsoft.com/office/drawing/2016/5/14/chartex" xmlns:mc="http://schemas.openxmlformats.org/markup-compatibility/2006" xmlns:aink="http://schemas.microsoft.com/office/drawing/2016/ink" xmlns:am3d="http://schemas.microsoft.com/office/drawing/2017/model3d" xmlns:o="urn:schemas-microsoft-com:office:office" xmlns:r="http://schemas.openxmlformats.org/officeDocument/2006/relationships" xmlns:m="http://schemas.openxmlformats.org/officeDocument/2006/math" xmlns:v="urn:schemas-microsoft-com:vml" xmlns:wp14="http://schemas.microsoft.com/office/word/2010/wordprocessingDrawing" xmlns:wp="http://schemas.openxmlformats.org/drawingml/2006/wordprocessingDrawing" xmlns:w10="urn:schemas-microsoft-com:office:word" xmlns:w="http://schemas.openxmlformats.org/wordprocessingml/2006/main" xmlns:w14="http://schemas.microsoft.com/office/word/2010/wordml" xmlns:w15="http://schemas.microsoft.com/office/word/2012/wordml" xmlns:w16cex="http://schemas.microsoft.com/office/word/2018/wordml/cex" xmlns:w16cid="http://schemas.microsoft.com/office/word/2016/wordml/cid" xmlns:w16="http://schemas.microsoft.com/office/word/2018/wordml" xmlns:w16sdtdh="http://schemas.microsoft.com/office/word/2020/wordml/sdtdatahash" xmlns:w16se="http://schemas.microsoft.com/office/word/2015/wordml/symex" xmlns:wpg="http://schemas.microsoft.com/office/word/2010/wordprocessingGroup" xmlns:wpi="http://schemas.microsoft.com/office/word/2010/wordprocessingInk" xmlns:wne="http://schemas.microsoft.com/office/word/2006/wordml" xmlns:wps="http://schemas.microsoft.com/office/word/2010/wordprocessingShape" mc:Ignorable="w14 w15 w16se w16cid w16 w16cex w16sdtdh wp14">
+<w:ftr xmlns:wpc="http://schemas.microsoft.com/office/word/2010/wordprocessingCanvas" xmlns:cx="http://schemas.microsoft.com/office/drawing/2014/chartex" xmlns:cx1="http://schemas.microsoft.com/office/drawing/2015/9/8/chartex" xmlns:cx2="http://schemas.microsoft.com/office/drawing/2015/10/21/chartex" xmlns:cx3="http://schemas.microsoft.com/office/drawing/2016/5/9/chartex" xmlns:cx4="http://schemas.microsoft.com/office/drawing/2016/5/10/chartex" xmlns:cx5="http://schemas.microsoft.com/office/drawing/2016/5/11/chartex" xmlns:cx6="http://schemas.microsoft.com/office/drawing/2016/5/12/chartex" xmlns:cx7="http://schemas.microsoft.com/office/drawing/2016/5/13/chartex" xmlns:cx8="http://schemas.microsoft.com/office/drawing/2016/5/14/chartex" xmlns:mc="http://schemas.openxmlformats.org/markup-compatibility/2006" xmlns:aink="http://schemas.microsoft.com/office/drawing/2016/ink" xmlns:am3d="http://schemas.microsoft.com/office/drawing/2017/model3d" xmlns:o="urn:schemas-microsoft-com:office:office" xmlns:oel="http://schemas.microsoft.com/office/2019/extlst" xmlns:r="http://schemas.openxmlformats.org/officeDocument/2006/relationships" xmlns:m="http://schemas.openxmlformats.org/officeDocument/2006/math" xmlns:v="urn:schemas-microsoft-com:vml" xmlns:wp14="http://schemas.microsoft.com/office/word/2010/wordprocessingDrawing" xmlns:wp="http://schemas.openxmlformats.org/drawingml/2006/wordprocessingDrawing" xmlns:w10="urn:schemas-microsoft-com:office:word" xmlns:w="http://schemas.openxmlformats.org/wordprocessingml/2006/main" xmlns:w14="http://schemas.microsoft.com/office/word/2010/wordml" xmlns:w15="http://schemas.microsoft.com/office/word/2012/wordml" xmlns:w16cex="http://schemas.microsoft.com/office/word/2018/wordml/cex" xmlns:w16cid="http://schemas.microsoft.com/office/word/2016/wordml/cid" xmlns:w16="http://schemas.microsoft.com/office/word/2018/wordml" xmlns:w16sdtdh="http://schemas.microsoft.com/office/word/2020/wordml/sdtdatahash" xmlns:w16se="http://schemas.microsoft.com/office/word/2015/wordml/symex" xmlns:wpg="http://schemas.microsoft.com/office/word/2010/wordprocessingGroup" xmlns:wpi="http://schemas.microsoft.com/office/word/2010/wordprocessingInk" xmlns:wne="http://schemas.microsoft.com/office/word/2006/wordml" xmlns:wps="http://schemas.microsoft.com/office/word/2010/wordprocessingShape" mc:Ignorable="w14 w15 w16se w16cid w16 w16cex w16sdtdh wp14">
   <w:p/>
 </w:ftr>
 </file>
 
 <file path=word/footnotes.xml><?xml version="1.0" encoding="utf-8"?>
-<w:footnotes xmlns:wpc="http://schemas.microsoft.com/office/word/2010/wordprocessingCanvas" xmlns:cx="http://schemas.microsoft.com/office/drawing/2014/chartex" xmlns:cx1="http://schemas.microsoft.com/office/drawing/2015/9/8/chartex" xmlns:cx2="http://schemas.microsoft.com/office/drawing/2015/10/21/chartex" xmlns:cx3="http://schemas.microsoft.com/office/drawing/2016/5/9/chartex" xmlns:cx4="http://schemas.microsoft.com/office/drawing/2016/5/10/chartex" xmlns:cx5="http://schemas.microsoft.com/office/drawing/2016/5/11/chartex" xmlns:cx6="http://schemas.microsoft.com/office/drawing/2016/5/12/chartex" xmlns:cx7="http://schemas.microsoft.com/office/drawing/2016/5/13/chartex" xmlns:cx8="http://schemas.microsoft.com/office/drawing/2016/5/14/chartex" xmlns:mc="http://schemas.openxmlformats.org/markup-compatibility/2006" xmlns:aink="http://schemas.microsoft.com/office/drawing/2016/ink" xmlns:am3d="http://schemas.microsoft.com/office/drawing/2017/model3d" xmlns:o="urn:schemas-microsoft-com:office:office" xmlns:r="http://schemas.openxmlformats.org/officeDocument/2006/relationships" xmlns:m="http://schemas.openxmlformats.org/officeDocument/2006/math" xmlns:v="urn:schemas-microsoft-com:vml" xmlns:wp14="http://schemas.microsoft.com/office/word/2010/wordprocessingDrawing" xmlns:wp="http://schemas.openxmlformats.org/drawingml/2006/wordprocessingDrawing" xmlns:w10="urn:schemas-microsoft-com:office:word" xmlns:w="http://schemas.openxmlformats.org/wordprocessingml/2006/main" xmlns:w14="http://schemas.microsoft.com/office/word/2010/wordml" xmlns:w15="http://schemas.microsoft.com/office/word/2012/wordml" xmlns:w16cex="http://schemas.microsoft.com/office/word/2018/wordml/cex" xmlns:w16cid="http://schemas.microsoft.com/office/word/2016/wordml/cid" xmlns:w16="http://schemas.microsoft.com/office/word/2018/wordml" xmlns:w16sdtdh="http://schemas.microsoft.com/office/word/2020/wordml/sdtdatahash" xmlns:w16se="http://schemas.microsoft.com/office/word/2015/wordml/symex" xmlns:wpg="http://schemas.microsoft.com/office/word/2010/wordprocessingGroup" xmlns:wpi="http://schemas.microsoft.com/office/word/2010/wordprocessingInk" xmlns:wne="http://schemas.microsoft.com/office/word/2006/wordml" xmlns:wps="http://schemas.microsoft.com/office/word/2010/wordprocessingShape" mc:Ignorable="w14 w15 w16se w16cid w16 w16cex w16sdtdh wp14">
+<w:footnotes xmlns:wpc="http://schemas.microsoft.com/office/word/2010/wordprocessingCanvas" xmlns:cx="http://schemas.microsoft.com/office/drawing/2014/chartex" xmlns:cx1="http://schemas.microsoft.com/office/drawing/2015/9/8/chartex" xmlns:cx2="http://schemas.microsoft.com/office/drawing/2015/10/21/chartex" xmlns:cx3="http://schemas.microsoft.com/office/drawing/2016/5/9/chartex" xmlns:cx4="http://schemas.microsoft.com/office/drawing/2016/5/10/chartex" xmlns:cx5="http://schemas.microsoft.com/office/drawing/2016/5/11/chartex" xmlns:cx6="http://schemas.microsoft.com/office/drawing/2016/5/12/chartex" xmlns:cx7="http://schemas.microsoft.com/office/drawing/2016/5/13/chartex" xmlns:cx8="http://schemas.microsoft.com/office/drawing/2016/5/14/chartex" xmlns:mc="http://schemas.openxmlformats.org/markup-compatibility/2006" xmlns:aink="http://schemas.microsoft.com/office/drawing/2016/ink" xmlns:am3d="http://schemas.microsoft.com/office/drawing/2017/model3d" xmlns:o="urn:schemas-microsoft-com:office:office" xmlns:oel="http://schemas.microsoft.com/office/2019/extlst" xmlns:r="http://schemas.openxmlformats.org/officeDocument/2006/relationships" xmlns:m="http://schemas.openxmlformats.org/officeDocument/2006/math" xmlns:v="urn:schemas-microsoft-com:vml" xmlns:wp14="http://schemas.microsoft.com/office/word/2010/wordprocessingDrawing" xmlns:wp="http://schemas.openxmlformats.org/drawingml/2006/wordprocessingDrawing" xmlns:w10="urn:schemas-microsoft-com:office:word" xmlns:w="http://schemas.openxmlformats.org/wordprocessingml/2006/main" xmlns:w14="http://schemas.microsoft.com/office/word/2010/wordml" xmlns:w15="http://schemas.microsoft.com/office/word/2012/wordml" xmlns:w16cex="http://schemas.microsoft.com/office/word/2018/wordml/cex" xmlns:w16cid="http://schemas.microsoft.com/office/word/2016/wordml/cid" xmlns:w16="http://schemas.microsoft.com/office/word/2018/wordml" xmlns:w16sdtdh="http://schemas.microsoft.com/office/word/2020/wordml/sdtdatahash" xmlns:w16se="http://schemas.microsoft.com/office/word/2015/wordml/symex" xmlns:wpg="http://schemas.microsoft.com/office/word/2010/wordprocessingGroup" xmlns:wpi="http://schemas.microsoft.com/office/word/2010/wordprocessingInk" xmlns:wne="http://schemas.microsoft.com/office/word/2006/wordml" xmlns:wps="http://schemas.microsoft.com/office/word/2010/wordprocessingShape" mc:Ignorable="w14 w15 w16se w16cid w16 w16cex w16sdtdh wp14">
   <w:footnote w:type="separator" w:id="-1">
     <w:p>
       <w:r>
@@ -839,7 +904,7 @@
 </file>
 
 <file path=word/header1.xml><?xml version="1.0" encoding="utf-8"?>
-<w:hdr xmlns:wpc="http://schemas.microsoft.com/office/word/2010/wordprocessingCanvas" xmlns:cx="http://schemas.microsoft.com/office/drawing/2014/chartex" xmlns:cx1="http://schemas.microsoft.com/office/drawing/2015/9/8/chartex" xmlns:cx2="http://schemas.microsoft.com/office/drawing/2015/10/21/chartex" xmlns:cx3="http://schemas.microsoft.com/office/drawing/2016/5/9/chartex" xmlns:cx4="http://schemas.microsoft.com/office/drawing/2016/5/10/chartex" xmlns:cx5="http://schemas.microsoft.com/office/drawing/2016/5/11/chartex" xmlns:cx6="http://schemas.microsoft.com/office/drawing/2016/5/12/chartex" xmlns:cx7="http://schemas.microsoft.com/office/drawing/2016/5/13/chartex" xmlns:cx8="http://schemas.microsoft.com/office/drawing/2016/5/14/chartex" xmlns:mc="http://schemas.openxmlformats.org/markup-compatibility/2006" xmlns:aink="http://schemas.microsoft.com/office/drawing/2016/ink" xmlns:am3d="http://schemas.microsoft.com/office/drawing/2017/model3d" xmlns:o="urn:schemas-microsoft-com:office:office" xmlns:r="http://schemas.openxmlformats.org/officeDocument/2006/relationships" xmlns:m="http://schemas.openxmlformats.org/officeDocument/2006/math" xmlns:v="urn:schemas-microsoft-com:vml" xmlns:wp14="http://schemas.microsoft.com/office/word/2010/wordprocessingDrawing" xmlns:wp="http://schemas.openxmlformats.org/drawingml/2006/wordprocessingDrawing" xmlns:w10="urn:schemas-microsoft-com:office:word" xmlns:w="http://schemas.openxmlformats.org/wordprocessingml/2006/main" xmlns:w14="http://schemas.microsoft.com/office/word/2010/wordml" xmlns:w15="http://schemas.microsoft.com/office/word/2012/wordml" xmlns:w16cex="http://schemas.microsoft.com/office/word/2018/wordml/cex" xmlns:w16cid="http://schemas.microsoft.com/office/word/2016/wordml/cid" xmlns:w16="http://schemas.microsoft.com/office/word/2018/wordml" xmlns:w16sdtdh="http://schemas.microsoft.com/office/word/2020/wordml/sdtdatahash" xmlns:w16se="http://schemas.microsoft.com/office/word/2015/wordml/symex" xmlns:wpg="http://schemas.microsoft.com/office/word/2010/wordprocessingGroup" xmlns:wpi="http://schemas.microsoft.com/office/word/2010/wordprocessingInk" xmlns:wne="http://schemas.microsoft.com/office/word/2006/wordml" xmlns:wps="http://schemas.microsoft.com/office/word/2010/wordprocessingShape" mc:Ignorable="w14 w15 w16se w16cid w16 w16cex w16sdtdh wp14">
+<w:hdr xmlns:wpc="http://schemas.microsoft.com/office/word/2010/wordprocessingCanvas" xmlns:cx="http://schemas.microsoft.com/office/drawing/2014/chartex" xmlns:cx1="http://schemas.microsoft.com/office/drawing/2015/9/8/chartex" xmlns:cx2="http://schemas.microsoft.com/office/drawing/2015/10/21/chartex" xmlns:cx3="http://schemas.microsoft.com/office/drawing/2016/5/9/chartex" xmlns:cx4="http://schemas.microsoft.com/office/drawing/2016/5/10/chartex" xmlns:cx5="http://schemas.microsoft.com/office/drawing/2016/5/11/chartex" xmlns:cx6="http://schemas.microsoft.com/office/drawing/2016/5/12/chartex" xmlns:cx7="http://schemas.microsoft.com/office/drawing/2016/5/13/chartex" xmlns:cx8="http://schemas.microsoft.com/office/drawing/2016/5/14/chartex" xmlns:mc="http://schemas.openxmlformats.org/markup-compatibility/2006" xmlns:aink="http://schemas.microsoft.com/office/drawing/2016/ink" xmlns:am3d="http://schemas.microsoft.com/office/drawing/2017/model3d" xmlns:o="urn:schemas-microsoft-com:office:office" xmlns:oel="http://schemas.microsoft.com/office/2019/extlst" xmlns:r="http://schemas.openxmlformats.org/officeDocument/2006/relationships" xmlns:m="http://schemas.openxmlformats.org/officeDocument/2006/math" xmlns:v="urn:schemas-microsoft-com:vml" xmlns:wp14="http://schemas.microsoft.com/office/word/2010/wordprocessingDrawing" xmlns:wp="http://schemas.openxmlformats.org/drawingml/2006/wordprocessingDrawing" xmlns:w10="urn:schemas-microsoft-com:office:word" xmlns:w="http://schemas.openxmlformats.org/wordprocessingml/2006/main" xmlns:w14="http://schemas.microsoft.com/office/word/2010/wordml" xmlns:w15="http://schemas.microsoft.com/office/word/2012/wordml" xmlns:w16cex="http://schemas.microsoft.com/office/word/2018/wordml/cex" xmlns:w16cid="http://schemas.microsoft.com/office/word/2016/wordml/cid" xmlns:w16="http://schemas.microsoft.com/office/word/2018/wordml" xmlns:w16sdtdh="http://schemas.microsoft.com/office/word/2020/wordml/sdtdatahash" xmlns:w16se="http://schemas.microsoft.com/office/word/2015/wordml/symex" xmlns:wpg="http://schemas.microsoft.com/office/word/2010/wordprocessingGroup" xmlns:wpi="http://schemas.microsoft.com/office/word/2010/wordprocessingInk" xmlns:wne="http://schemas.microsoft.com/office/word/2006/wordml" xmlns:wps="http://schemas.microsoft.com/office/word/2010/wordprocessingShape" mc:Ignorable="w14 w15 w16se w16cid w16 w16cex w16sdtdh wp14">
   <w:p/>
 </w:hdr>
 </file>

</xml_diff>